<commit_message>
Update Final Presentation Breakout.docx
</commit_message>
<xml_diff>
--- a/1/INFO 5100/Asmts/Group Assignment 1/Deliverables/Final Presentation Breakout.docx
+++ b/1/INFO 5100/Asmts/Group Assignment 1/Deliverables/Final Presentation Breakout.docx
@@ -5,6 +5,7 @@
     <w:p>
       <w:pPr>
         <w:rPr>
+          <w:rFonts w:hint="eastAsia"/>
           <w:b/>
           <w:bCs/>
         </w:rPr>
@@ -15,6 +16,29 @@
           <w:bCs/>
         </w:rPr>
         <w:t>1. Introduction</w:t>
+      </w:r>
+      <w:r>
+        <w:rPr>
+          <w:rFonts w:hint="eastAsia"/>
+          <w:b/>
+          <w:bCs/>
+        </w:rPr>
+        <w:t xml:space="preserve"> </w:t>
+      </w:r>
+      <w:r>
+        <w:rPr>
+          <w:b/>
+          <w:bCs/>
+        </w:rPr>
+        <w:t>–</w:t>
+      </w:r>
+      <w:r>
+        <w:rPr>
+          <w:rFonts w:hint="eastAsia"/>
+          <w:b/>
+          <w:bCs/>
+        </w:rPr>
+        <w:t xml:space="preserve"> Yuelu Zhang</w:t>
       </w:r>
     </w:p>
     <w:p>
@@ -56,6 +80,7 @@
     <w:p>
       <w:pPr>
         <w:rPr>
+          <w:rFonts w:hint="eastAsia"/>
           <w:b/>
           <w:bCs/>
         </w:rPr>
@@ -66,6 +91,29 @@
           <w:bCs/>
         </w:rPr>
         <w:t>2. System Capabilities and Architecture</w:t>
+      </w:r>
+      <w:r>
+        <w:rPr>
+          <w:rFonts w:hint="eastAsia"/>
+          <w:b/>
+          <w:bCs/>
+        </w:rPr>
+        <w:t xml:space="preserve"> </w:t>
+      </w:r>
+      <w:r>
+        <w:rPr>
+          <w:b/>
+          <w:bCs/>
+        </w:rPr>
+        <w:t>–</w:t>
+      </w:r>
+      <w:r>
+        <w:rPr>
+          <w:rFonts w:hint="eastAsia"/>
+          <w:b/>
+          <w:bCs/>
+        </w:rPr>
+        <w:t xml:space="preserve"> Yulun Feng</w:t>
       </w:r>
     </w:p>
     <w:p>
@@ -191,6 +239,7 @@
     <w:p>
       <w:pPr>
         <w:rPr>
+          <w:rFonts w:hint="eastAsia"/>
           <w:b/>
           <w:bCs/>
         </w:rPr>
@@ -201,6 +250,29 @@
           <w:bCs/>
         </w:rPr>
         <w:t>3. UI/UX Wireframes</w:t>
+      </w:r>
+      <w:r>
+        <w:rPr>
+          <w:rFonts w:hint="eastAsia"/>
+          <w:b/>
+          <w:bCs/>
+        </w:rPr>
+        <w:t xml:space="preserve"> </w:t>
+      </w:r>
+      <w:r>
+        <w:rPr>
+          <w:b/>
+          <w:bCs/>
+        </w:rPr>
+        <w:t>–</w:t>
+      </w:r>
+      <w:r>
+        <w:rPr>
+          <w:rFonts w:hint="eastAsia"/>
+          <w:b/>
+          <w:bCs/>
+        </w:rPr>
+        <w:t xml:space="preserve"> Yuelu Zhang</w:t>
       </w:r>
     </w:p>
     <w:p>
@@ -290,6 +362,7 @@
     <w:p>
       <w:pPr>
         <w:rPr>
+          <w:rFonts w:hint="eastAsia"/>
           <w:b/>
           <w:bCs/>
         </w:rPr>
@@ -300,6 +373,29 @@
           <w:bCs/>
         </w:rPr>
         <w:t>4. Domain Models and Database Schema</w:t>
+      </w:r>
+      <w:r>
+        <w:rPr>
+          <w:rFonts w:hint="eastAsia"/>
+          <w:b/>
+          <w:bCs/>
+        </w:rPr>
+        <w:t xml:space="preserve"> </w:t>
+      </w:r>
+      <w:r>
+        <w:rPr>
+          <w:b/>
+          <w:bCs/>
+        </w:rPr>
+        <w:t>–</w:t>
+      </w:r>
+      <w:r>
+        <w:rPr>
+          <w:rFonts w:hint="eastAsia"/>
+          <w:b/>
+          <w:bCs/>
+        </w:rPr>
+        <w:t xml:space="preserve"> Yulun Feng</w:t>
       </w:r>
     </w:p>
     <w:p>
@@ -317,7 +413,23 @@
         <w:t>Domain Model Overview</w:t>
       </w:r>
       <w:r>
-        <w:t>: Present the key entities (e.g., User, Community, LifeEvent, UrbanIssue, etc.) and their relationships, explaining how they support data integration at multiple levels.</w:t>
+        <w:t xml:space="preserve">: Present the key entities (e.g., User, Community, </w:t>
+      </w:r>
+      <w:proofErr w:type="spellStart"/>
+      <w:r>
+        <w:t>LifeEvent</w:t>
+      </w:r>
+      <w:proofErr w:type="spellEnd"/>
+      <w:r>
+        <w:t xml:space="preserve">, </w:t>
+      </w:r>
+      <w:proofErr w:type="spellStart"/>
+      <w:r>
+        <w:t>UrbanIssue</w:t>
+      </w:r>
+      <w:proofErr w:type="spellEnd"/>
+      <w:r>
+        <w:t>, etc.) and their relationships, explaining how they support data integration at multiple levels.</w:t>
       </w:r>
     </w:p>
     <w:p>
@@ -370,6 +482,29 @@
         </w:rPr>
         <w:t>5. Data Analysis and Intervention Strategy</w:t>
       </w:r>
+      <w:r>
+        <w:rPr>
+          <w:rFonts w:hint="eastAsia"/>
+          <w:b/>
+          <w:bCs/>
+        </w:rPr>
+        <w:t xml:space="preserve"> </w:t>
+      </w:r>
+      <w:r>
+        <w:rPr>
+          <w:b/>
+          <w:bCs/>
+        </w:rPr>
+        <w:t>–</w:t>
+      </w:r>
+      <w:r>
+        <w:rPr>
+          <w:rFonts w:hint="eastAsia"/>
+          <w:b/>
+          <w:bCs/>
+        </w:rPr>
+        <w:t xml:space="preserve"> Yulun Feng</w:t>
+      </w:r>
     </w:p>
     <w:p>
       <w:pPr>
@@ -457,6 +592,29 @@
         </w:rPr>
         <w:t>6. Challenge Scenarios and Solution Demonstration</w:t>
       </w:r>
+      <w:r>
+        <w:rPr>
+          <w:rFonts w:hint="eastAsia"/>
+          <w:b/>
+          <w:bCs/>
+        </w:rPr>
+        <w:t xml:space="preserve"> </w:t>
+      </w:r>
+      <w:r>
+        <w:rPr>
+          <w:b/>
+          <w:bCs/>
+        </w:rPr>
+        <w:t>–</w:t>
+      </w:r>
+      <w:r>
+        <w:rPr>
+          <w:rFonts w:hint="eastAsia"/>
+          <w:b/>
+          <w:bCs/>
+        </w:rPr>
+        <w:t xml:space="preserve"> Yulun Feng</w:t>
+      </w:r>
     </w:p>
     <w:p>
       <w:pPr>
@@ -497,16 +655,57 @@
     <w:p>
       <w:pPr>
         <w:rPr>
-          <w:b/>
-          <w:bCs/>
-        </w:rPr>
-      </w:pPr>
-      <w:r>
-        <w:rPr>
-          <w:b/>
-          <w:bCs/>
-        </w:rPr>
-        <w:t>7. Privacy and Ethics Considerations</w:t>
+          <w:rFonts w:hint="eastAsia"/>
+          <w:b/>
+          <w:bCs/>
+        </w:rPr>
+      </w:pPr>
+      <w:r>
+        <w:rPr>
+          <w:b/>
+          <w:bCs/>
+        </w:rPr>
+        <w:t xml:space="preserve">7. Privacy and Ethics </w:t>
+      </w:r>
+      <w:proofErr w:type="gramStart"/>
+      <w:r>
+        <w:rPr>
+          <w:b/>
+          <w:bCs/>
+        </w:rPr>
+        <w:t>Considerations</w:t>
+      </w:r>
+      <w:r>
+        <w:rPr>
+          <w:rFonts w:hint="eastAsia"/>
+          <w:b/>
+          <w:bCs/>
+        </w:rPr>
+        <w:t xml:space="preserve"> </w:t>
+      </w:r>
+      <w:r>
+        <w:rPr>
+          <w:rFonts w:hint="eastAsia"/>
+          <w:b/>
+          <w:bCs/>
+        </w:rPr>
+        <w:t xml:space="preserve"> </w:t>
+      </w:r>
+      <w:r>
+        <w:rPr>
+          <w:b/>
+          <w:bCs/>
+        </w:rPr>
+        <w:t>–</w:t>
+      </w:r>
+      <w:proofErr w:type="gramEnd"/>
+      <w:r>
+        <w:rPr>
+          <w:rFonts w:hint="eastAsia"/>
+          <w:b/>
+          <w:bCs/>
+        </w:rPr>
+        <w:t xml:space="preserve"> Yuelu Zhang</w:t>
       </w:r>
     </w:p>
     <w:p>
@@ -578,6 +777,29 @@
         </w:rPr>
         <w:t>8. Potential Impact and Scalability</w:t>
       </w:r>
+      <w:r>
+        <w:rPr>
+          <w:rFonts w:hint="eastAsia"/>
+          <w:b/>
+          <w:bCs/>
+        </w:rPr>
+        <w:t xml:space="preserve"> </w:t>
+      </w:r>
+      <w:r>
+        <w:rPr>
+          <w:b/>
+          <w:bCs/>
+        </w:rPr>
+        <w:t>–</w:t>
+      </w:r>
+      <w:r>
+        <w:rPr>
+          <w:rFonts w:hint="eastAsia"/>
+          <w:b/>
+          <w:bCs/>
+        </w:rPr>
+        <w:t xml:space="preserve"> Yulun Feng</w:t>
+      </w:r>
     </w:p>
     <w:p>
       <w:pPr>
@@ -636,16 +858,57 @@
     <w:p>
       <w:pPr>
         <w:rPr>
-          <w:b/>
-          <w:bCs/>
-        </w:rPr>
-      </w:pPr>
-      <w:r>
-        <w:rPr>
-          <w:b/>
-          <w:bCs/>
-        </w:rPr>
-        <w:t>9. Implementation and Next Steps</w:t>
+          <w:rFonts w:hint="eastAsia"/>
+          <w:b/>
+          <w:bCs/>
+        </w:rPr>
+      </w:pPr>
+      <w:r>
+        <w:rPr>
+          <w:b/>
+          <w:bCs/>
+        </w:rPr>
+        <w:t xml:space="preserve">9. Implementation and Next </w:t>
+      </w:r>
+      <w:proofErr w:type="gramStart"/>
+      <w:r>
+        <w:rPr>
+          <w:b/>
+          <w:bCs/>
+        </w:rPr>
+        <w:t>Steps</w:t>
+      </w:r>
+      <w:r>
+        <w:rPr>
+          <w:rFonts w:hint="eastAsia"/>
+          <w:b/>
+          <w:bCs/>
+        </w:rPr>
+        <w:t xml:space="preserve"> </w:t>
+      </w:r>
+      <w:r>
+        <w:rPr>
+          <w:rFonts w:hint="eastAsia"/>
+          <w:b/>
+          <w:bCs/>
+        </w:rPr>
+        <w:t xml:space="preserve"> </w:t>
+      </w:r>
+      <w:r>
+        <w:rPr>
+          <w:b/>
+          <w:bCs/>
+        </w:rPr>
+        <w:t>–</w:t>
+      </w:r>
+      <w:proofErr w:type="gramEnd"/>
+      <w:r>
+        <w:rPr>
+          <w:rFonts w:hint="eastAsia"/>
+          <w:b/>
+          <w:bCs/>
+        </w:rPr>
+        <w:t xml:space="preserve"> Yuelu Zhang</w:t>
       </w:r>
     </w:p>
     <w:p>
@@ -2689,6 +2952,7 @@
   <w:style w:type="character" w:default="1" w:styleId="DefaultParagraphFont">
     <w:name w:val="Default Paragraph Font"/>
     <w:uiPriority w:val="1"/>
+    <w:semiHidden/>
     <w:unhideWhenUsed/>
   </w:style>
   <w:style w:type="table" w:default="1" w:styleId="TableNormal">

</xml_diff>